<commit_message>
fix reports and add 4 report
</commit_message>
<xml_diff>
--- a/reports/OOP_Lab2_Mironchenko.docx
+++ b/reports/OOP_Lab2_Mironchenko.docx
@@ -227,7 +227,22 @@
         <w:rPr>
           <w:szCs w:val="28"/>
         </w:rPr>
-        <w:t>студенты гр. КТбо1-7</w:t>
+        <w:t>студенты гр. КТбо</w:t>
+      </w:r>
+      <w:r>
+        <w:rPr>
+          <w:szCs w:val="28"/>
+          <w:lang w:val="en-US"/>
+        </w:rPr>
+        <w:t>2</w:t>
+      </w:r>
+      <w:bookmarkStart w:id="0" w:name="_GoBack"/>
+      <w:bookmarkEnd w:id="0"/>
+      <w:r>
+        <w:rPr>
+          <w:szCs w:val="28"/>
+        </w:rPr>
+        <w:t>-7</w:t>
       </w:r>
     </w:p>
     <w:p>
@@ -1479,27 +1494,14 @@
       <w:r>
         <w:t xml:space="preserve">Рисунок </w:t>
       </w:r>
-      <w:r>
-        <w:fldChar w:fldCharType="begin"/>
-      </w:r>
-      <w:r>
-        <w:instrText xml:space="preserve"> SEQ Рисунок \* ARABIC </w:instrText>
-      </w:r>
-      <w:r>
-        <w:fldChar w:fldCharType="separate"/>
-      </w:r>
-      <w:r>
-        <w:rPr>
-          <w:noProof/>
-        </w:rPr>
-        <w:t>1</w:t>
-      </w:r>
-      <w:r>
-        <w:rPr>
-          <w:noProof/>
-        </w:rPr>
-        <w:fldChar w:fldCharType="end"/>
-      </w:r>
+      <w:fldSimple w:instr=" SEQ Рисунок \* ARABIC ">
+        <w:r>
+          <w:rPr>
+            <w:noProof/>
+          </w:rPr>
+          <w:t>1</w:t>
+        </w:r>
+      </w:fldSimple>
       <w:r>
         <w:t xml:space="preserve"> - добавление элемента в список</w:t>
       </w:r>
@@ -1586,27 +1588,14 @@
       <w:r>
         <w:t xml:space="preserve">Рисунок </w:t>
       </w:r>
-      <w:r>
-        <w:fldChar w:fldCharType="begin"/>
-      </w:r>
-      <w:r>
-        <w:instrText xml:space="preserve"> SEQ Рисунок \* ARABIC </w:instrText>
-      </w:r>
-      <w:r>
-        <w:fldChar w:fldCharType="separate"/>
-      </w:r>
-      <w:r>
-        <w:rPr>
-          <w:noProof/>
-        </w:rPr>
-        <w:t>2</w:t>
-      </w:r>
-      <w:r>
-        <w:rPr>
-          <w:noProof/>
-        </w:rPr>
-        <w:fldChar w:fldCharType="end"/>
-      </w:r>
+      <w:fldSimple w:instr=" SEQ Рисунок \* ARABIC ">
+        <w:r>
+          <w:rPr>
+            <w:noProof/>
+          </w:rPr>
+          <w:t>2</w:t>
+        </w:r>
+      </w:fldSimple>
       <w:r>
         <w:t xml:space="preserve"> - удаление элемента из списка</w:t>
       </w:r>
@@ -1732,7 +1721,6 @@
           <w:lang w:val="en-US"/>
         </w:rPr>
       </w:pPr>
-      <w:bookmarkStart w:id="0" w:name="_GoBack"/>
     </w:p>
     <w:p>
       <w:pPr>
@@ -39513,7 +39501,6 @@
         </w:rPr>
       </w:pPr>
     </w:p>
-    <w:bookmarkEnd w:id="0"/>
     <w:p>
       <w:pPr>
         <w:tabs>
@@ -42048,7 +42035,7 @@
 </file>
 
 <file path=customXml/itemProps1.xml><?xml version="1.0" encoding="utf-8"?>
-<ds:datastoreItem xmlns:ds="http://schemas.openxmlformats.org/officeDocument/2006/customXml" ds:itemID="{7BB751F1-CBDE-B349-82F4-AF49077BE446}">
+<ds:datastoreItem xmlns:ds="http://schemas.openxmlformats.org/officeDocument/2006/customXml" ds:itemID="{4875BF2A-7EF9-4C48-8038-D5A97261E5B2}">
   <ds:schemaRefs>
     <ds:schemaRef ds:uri="http://schemas.openxmlformats.org/officeDocument/2006/bibliography"/>
   </ds:schemaRefs>

</xml_diff>